<commit_message>
updated document with minor changes
updated document with minor changes
</commit_message>
<xml_diff>
--- a/Documentation/FarmingUAVurd.docx
+++ b/Documentation/FarmingUAVurd.docx
@@ -1738,86 +1738,7 @@
         <w:rPr>
           <w:rFonts w:ascii="Arial" w:hAnsi="Arial" w:cs="Arial"/>
         </w:rPr>
-        <w:t>the Software Engineering Standa</w:t>
-      </w:r>
-      <w:r>
-        <w:rPr>
-          <w:noProof/>
-        </w:rPr>
-        <mc:AlternateContent>
-          <mc:Choice Requires="wps">
-            <w:drawing>
-              <wp:anchor distT="0" distB="0" distL="114300" distR="114300" simplePos="0" relativeHeight="251659264" behindDoc="1" locked="0" layoutInCell="0" allowOverlap="1" wp14:anchorId="427BF0AE" wp14:editId="27CD091F">
-                <wp:simplePos x="0" y="0"/>
-                <wp:positionH relativeFrom="column">
-                  <wp:posOffset>746760</wp:posOffset>
-                </wp:positionH>
-                <wp:positionV relativeFrom="paragraph">
-                  <wp:posOffset>-48895</wp:posOffset>
-                </wp:positionV>
-                <wp:extent cx="41910" cy="0"/>
-                <wp:effectExtent l="0" t="0" r="0" b="0"/>
-                <wp:wrapNone/>
-                <wp:docPr id="4" name="Line 2"/>
-                <wp:cNvGraphicFramePr>
-                  <a:graphicFrameLocks xmlns:a="http://schemas.openxmlformats.org/drawingml/2006/main"/>
-                </wp:cNvGraphicFramePr>
-                <a:graphic xmlns:a="http://schemas.openxmlformats.org/drawingml/2006/main">
-                  <a:graphicData uri="http://schemas.microsoft.com/office/word/2010/wordprocessingShape">
-                    <wps:wsp>
-                      <wps:cNvCnPr>
-                        <a:cxnSpLocks noChangeShapeType="1"/>
-                      </wps:cNvCnPr>
-                      <wps:spPr bwMode="auto">
-                        <a:xfrm>
-                          <a:off x="0" y="0"/>
-                          <a:ext cx="41910" cy="0"/>
-                        </a:xfrm>
-                        <a:prstGeom prst="line">
-                          <a:avLst/>
-                        </a:prstGeom>
-                        <a:noFill/>
-                        <a:ln w="5054">
-                          <a:solidFill>
-                            <a:srgbClr val="000000"/>
-                          </a:solidFill>
-                          <a:round/>
-                          <a:headEnd/>
-                          <a:tailEnd/>
-                        </a:ln>
-                        <a:extLst>
-                          <a:ext uri="{909E8E84-426E-40DD-AFC4-6F175D3DCCD1}">
-                            <a14:hiddenFill xmlns:a14="http://schemas.microsoft.com/office/drawing/2010/main">
-                              <a:noFill/>
-                            </a14:hiddenFill>
-                          </a:ext>
-                        </a:extLst>
-                      </wps:spPr>
-                      <wps:bodyPr/>
-                    </wps:wsp>
-                  </a:graphicData>
-                </a:graphic>
-                <wp14:sizeRelH relativeFrom="page">
-                  <wp14:pctWidth>0</wp14:pctWidth>
-                </wp14:sizeRelH>
-                <wp14:sizeRelV relativeFrom="page">
-                  <wp14:pctHeight>0</wp14:pctHeight>
-                </wp14:sizeRelV>
-              </wp:anchor>
-            </w:drawing>
-          </mc:Choice>
-          <mc:Fallback>
-            <w:pict>
-              <v:line w14:anchorId="2567A162" id="Line 2" o:spid="_x0000_s1026" style="position:absolute;z-index:-251657216;visibility:visible;mso-wrap-style:square;mso-width-percent:0;mso-height-percent:0;mso-wrap-distance-left:9pt;mso-wrap-distance-top:0;mso-wrap-distance-right:9pt;mso-wrap-distance-bottom:0;mso-position-horizontal:absolute;mso-position-horizontal-relative:text;mso-position-vertical:absolute;mso-position-vertical-relative:text;mso-width-percent:0;mso-height-percent:0;mso-width-relative:page;mso-height-relative:page" from="58.8pt,-3.85pt" to="62.1pt,-3.85pt" o:gfxdata="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" o:allowincell="f" strokeweight=".14039mm"/>
-            </w:pict>
-          </mc:Fallback>
-        </mc:AlternateContent>
-      </w:r>
-      <w:r>
-        <w:rPr>
-          <w:rFonts w:ascii="Arial" w:hAnsi="Arial" w:cs="Arial"/>
-        </w:rPr>
-        <w:t>rds.</w:t>
+        <w:t>the Software Engineering Standards.</w:t>
       </w:r>
     </w:p>
     <w:p/>
@@ -7127,7 +7048,39 @@
           <w:sz w:val="24"/>
           <w:szCs w:val="24"/>
         </w:rPr>
-        <w:t>igure 1) of the farm. Later using the NDVI values upon image the health information of the farm on whole is obtained as in figure 2. Our goal in this project is to use the NIR image in figure 1, NDVI range and position coordinates of the image to obtain the health of crop as explained in section 2.3.</w:t>
+        <w:t>igure 1) of the farm. Later using the NDVI values upon image the health information of the farm on whole is obtained as in figure 2. Our goal in this project is to use the NIR image</w:t>
+      </w:r>
+      <w:r>
+        <w:rPr>
+          <w:rFonts w:ascii="Arial" w:hAnsi="Arial" w:cs="Arial"/>
+          <w:sz w:val="24"/>
+          <w:szCs w:val="24"/>
+        </w:rPr>
+        <w:t xml:space="preserve"> (</w:t>
+      </w:r>
+      <w:r>
+        <w:rPr>
+          <w:rFonts w:ascii="Arial" w:hAnsi="Arial" w:cs="Arial"/>
+          <w:sz w:val="24"/>
+          <w:szCs w:val="24"/>
+        </w:rPr>
+        <w:t>figure 1</w:t>
+      </w:r>
+      <w:r>
+        <w:rPr>
+          <w:rFonts w:ascii="Arial" w:hAnsi="Arial" w:cs="Arial"/>
+          <w:sz w:val="24"/>
+          <w:szCs w:val="24"/>
+        </w:rPr>
+        <w:t>)</w:t>
+      </w:r>
+      <w:r>
+        <w:rPr>
+          <w:rFonts w:ascii="Arial" w:hAnsi="Arial" w:cs="Arial"/>
+          <w:sz w:val="24"/>
+          <w:szCs w:val="24"/>
+        </w:rPr>
+        <w:t>, NDVI range and position coordinates of the image to obtain the health of crop as explained in section 2.3.</w:t>
       </w:r>
     </w:p>
     <w:p>
@@ -8125,7 +8078,6 @@
           <w:szCs w:val="28"/>
         </w:rPr>
       </w:pPr>
-      <w:bookmarkStart w:id="4" w:name="_GoBack"/>
       <w:r>
         <w:rPr>
           <w:b/>
@@ -8136,7 +8088,6 @@
         <w:t>1.5 References</w:t>
       </w:r>
     </w:p>
-    <w:bookmarkEnd w:id="4"/>
     <w:p>
       <w:pPr>
         <w:spacing w:after="100" w:afterAutospacing="1" w:line="240" w:lineRule="auto"/>
@@ -8278,23 +8229,7 @@
           <w:sz w:val="24"/>
           <w:szCs w:val="24"/>
         </w:rPr>
-        <w:t xml:space="preserve"> “</w:t>
-      </w:r>
-      <w:r>
-        <w:rPr>
-          <w:rFonts w:ascii="Arial" w:hAnsi="Arial" w:cs="Arial"/>
-          <w:sz w:val="24"/>
-          <w:szCs w:val="24"/>
-        </w:rPr>
-        <w:t>Coordinates</w:t>
-      </w:r>
-      <w:r>
-        <w:rPr>
-          <w:rFonts w:ascii="Arial" w:hAnsi="Arial" w:cs="Arial"/>
-          <w:sz w:val="24"/>
-          <w:szCs w:val="24"/>
-        </w:rPr>
-        <w:t xml:space="preserve"> of GPS drawings”, September 12 2014</w:t>
+        <w:t xml:space="preserve"> “Coordinates of GPS drawings”, September 12 2014</w:t>
       </w:r>
     </w:p>
     <w:p>
@@ -8576,7 +8511,77 @@
           <w:sz w:val="24"/>
           <w:szCs w:val="24"/>
         </w:rPr>
-        <w:t>Chapter 4 describes specific requirements for Farm UAV image Analysis and Robotics.</w:t>
+        <w:t>Chapter 4 describes about the database which includes information related to ER diagrams.</w:t>
+      </w:r>
+    </w:p>
+    <w:p>
+      <w:pPr>
+        <w:spacing w:line="360" w:lineRule="auto"/>
+        <w:ind w:left="336"/>
+        <w:rPr>
+          <w:rFonts w:ascii="Arial" w:hAnsi="Arial" w:cs="Arial"/>
+          <w:sz w:val="24"/>
+          <w:szCs w:val="24"/>
+        </w:rPr>
+      </w:pPr>
+      <w:r>
+        <w:rPr>
+          <w:rFonts w:ascii="Arial" w:hAnsi="Arial" w:cs="Arial"/>
+          <w:sz w:val="24"/>
+          <w:szCs w:val="24"/>
+        </w:rPr>
+        <w:t xml:space="preserve">Chapter 5 presents the description of user interface through prototypes. </w:t>
+      </w:r>
+    </w:p>
+    <w:p>
+      <w:pPr>
+        <w:spacing w:line="360" w:lineRule="auto"/>
+        <w:ind w:left="336"/>
+        <w:rPr>
+          <w:rFonts w:ascii="Arial" w:hAnsi="Arial" w:cs="Arial"/>
+          <w:sz w:val="24"/>
+          <w:szCs w:val="24"/>
+        </w:rPr>
+      </w:pPr>
+      <w:r>
+        <w:rPr>
+          <w:rFonts w:ascii="Arial" w:hAnsi="Arial" w:cs="Arial"/>
+          <w:sz w:val="24"/>
+          <w:szCs w:val="24"/>
+        </w:rPr>
+        <w:t xml:space="preserve">Chapter </w:t>
+      </w:r>
+      <w:r>
+        <w:rPr>
+          <w:rFonts w:ascii="Arial" w:hAnsi="Arial" w:cs="Arial"/>
+          <w:sz w:val="24"/>
+          <w:szCs w:val="24"/>
+        </w:rPr>
+        <w:t>6</w:t>
+      </w:r>
+      <w:r>
+        <w:rPr>
+          <w:rFonts w:ascii="Arial" w:hAnsi="Arial" w:cs="Arial"/>
+          <w:sz w:val="24"/>
+          <w:szCs w:val="24"/>
+        </w:rPr>
+        <w:t xml:space="preserve"> describes </w:t>
+      </w:r>
+      <w:r>
+        <w:rPr>
+          <w:rFonts w:ascii="Arial" w:hAnsi="Arial" w:cs="Arial"/>
+          <w:sz w:val="24"/>
+          <w:szCs w:val="24"/>
+        </w:rPr>
+        <w:t>the scope for future enhancements</w:t>
+      </w:r>
+      <w:r>
+        <w:rPr>
+          <w:rFonts w:ascii="Arial" w:hAnsi="Arial" w:cs="Arial"/>
+          <w:sz w:val="24"/>
+          <w:szCs w:val="24"/>
+        </w:rPr>
+        <w:t>.</w:t>
       </w:r>
     </w:p>
     <w:p>
@@ -8644,7 +8649,6 @@
           <w:sz w:val="34"/>
           <w:szCs w:val="34"/>
         </w:rPr>
-        <w:lastRenderedPageBreak/>
         <w:t>Chapter 2</w:t>
       </w:r>
     </w:p>
@@ -9226,6 +9230,7 @@
           <w:sz w:val="24"/>
           <w:szCs w:val="24"/>
         </w:rPr>
+        <w:lastRenderedPageBreak/>
         <w:tab/>
       </w:r>
       <w:r>
@@ -9306,16 +9311,7 @@
           <w:sz w:val="24"/>
           <w:szCs w:val="24"/>
         </w:rPr>
-        <w:t xml:space="preserve">by dividing the picture into several blocks and </w:t>
-      </w:r>
-      <w:r>
-        <w:rPr>
-          <w:rFonts w:ascii="Arial" w:hAnsi="Arial" w:cs="Arial"/>
-          <w:sz w:val="24"/>
-          <w:szCs w:val="24"/>
-        </w:rPr>
-        <w:lastRenderedPageBreak/>
-        <w:t>finding the average of particular color pixels in each block.</w:t>
+        <w:t>by dividing the picture into several blocks and finding the average of particular color pixels in each block.</w:t>
       </w:r>
       <w:r>
         <w:rPr>
@@ -9842,7 +9838,31 @@
           <w:sz w:val="24"/>
           <w:szCs w:val="24"/>
         </w:rPr>
-        <w:t>The Farm UAV application offers security by providing access restrictions with login credentials. This provides access to only authenticated users</w:t>
+        <w:t xml:space="preserve">The Farm UAV application offers security by providing access restrictions with </w:t>
+      </w:r>
+      <w:r>
+        <w:rPr>
+          <w:rFonts w:ascii="Arial" w:hAnsi="Arial" w:cs="Arial"/>
+          <w:sz w:val="24"/>
+          <w:szCs w:val="24"/>
+        </w:rPr>
+        <w:t>login credentials. This enables</w:t>
+      </w:r>
+      <w:r>
+        <w:rPr>
+          <w:rFonts w:ascii="Arial" w:hAnsi="Arial" w:cs="Arial"/>
+          <w:sz w:val="24"/>
+          <w:szCs w:val="24"/>
+        </w:rPr>
+        <w:t xml:space="preserve"> only authenticated users</w:t>
+      </w:r>
+      <w:r>
+        <w:rPr>
+          <w:rFonts w:ascii="Arial" w:hAnsi="Arial" w:cs="Arial"/>
+          <w:sz w:val="24"/>
+          <w:szCs w:val="24"/>
+        </w:rPr>
+        <w:t xml:space="preserve"> to use the application</w:t>
       </w:r>
       <w:r>
         <w:rPr>
@@ -9852,30 +9872,6 @@
         </w:rPr>
         <w:t>.</w:t>
       </w:r>
-    </w:p>
-    <w:p>
-      <w:pPr>
-        <w:spacing w:after="194" w:line="360" w:lineRule="auto"/>
-        <w:ind w:right="3701"/>
-        <w:rPr>
-          <w:rFonts w:ascii="Arial" w:hAnsi="Arial" w:cs="Arial"/>
-          <w:b/>
-          <w:sz w:val="34"/>
-          <w:szCs w:val="34"/>
-        </w:rPr>
-      </w:pPr>
-    </w:p>
-    <w:p>
-      <w:pPr>
-        <w:spacing w:after="194" w:line="360" w:lineRule="auto"/>
-        <w:ind w:right="3701"/>
-        <w:rPr>
-          <w:rFonts w:ascii="Arial" w:hAnsi="Arial" w:cs="Arial"/>
-          <w:b/>
-          <w:sz w:val="34"/>
-          <w:szCs w:val="34"/>
-        </w:rPr>
-      </w:pPr>
     </w:p>
     <w:p>
       <w:pPr>
@@ -10250,7 +10246,7 @@
           <v:shape id="_x0000_i1025" type="#_x0000_t75" style="width:453.75pt;height:374.25pt" o:ole="">
             <v:imagedata r:id="rId17" o:title=""/>
           </v:shape>
-          <o:OLEObject Type="Embed" ProgID="Visio.Drawing.15" ShapeID="_x0000_i1025" DrawAspect="Content" ObjectID="_1476386682" r:id="rId18"/>
+          <o:OLEObject Type="Embed" ProgID="Visio.Drawing.15" ShapeID="_x0000_i1025" DrawAspect="Content" ObjectID="_1476446828" r:id="rId18"/>
         </w:object>
       </w:r>
     </w:p>
@@ -10467,7 +10463,7 @@
           <v:shape id="_x0000_i1026" type="#_x0000_t75" style="width:439.5pt;height:532.5pt" o:ole="">
             <v:imagedata r:id="rId25" o:title=""/>
           </v:shape>
-          <o:OLEObject Type="Embed" ProgID="Visio.Drawing.15" ShapeID="_x0000_i1026" DrawAspect="Content" ObjectID="_1476386683" r:id="rId26"/>
+          <o:OLEObject Type="Embed" ProgID="Visio.Drawing.15" ShapeID="_x0000_i1026" DrawAspect="Content" ObjectID="_1476446829" r:id="rId26"/>
         </w:object>
       </w:r>
     </w:p>
@@ -10931,16 +10927,14 @@
         </w:rPr>
         <w:t xml:space="preserve"> is one to many relationship for example a user can upload many images </w:t>
       </w:r>
-      <w:proofErr w:type="spellStart"/>
-      <w:r>
-        <w:rPr>
-          <w:rFonts w:ascii="Arial" w:hAnsi="Arial" w:cs="Arial"/>
-          <w:sz w:val="24"/>
-          <w:szCs w:val="24"/>
-        </w:rPr>
-        <w:t>where as</w:t>
-      </w:r>
-      <w:proofErr w:type="spellEnd"/>
+      <w:r>
+        <w:rPr>
+          <w:rFonts w:ascii="Arial" w:hAnsi="Arial" w:cs="Arial"/>
+          <w:sz w:val="24"/>
+          <w:szCs w:val="24"/>
+        </w:rPr>
+        <w:t>whereas</w:t>
+      </w:r>
       <w:r>
         <w:rPr>
           <w:rFonts w:ascii="Arial" w:hAnsi="Arial" w:cs="Arial"/>
@@ -11989,16 +11983,14 @@
         </w:rPr>
         <w:t xml:space="preserve"> is the foreign key from </w:t>
       </w:r>
-      <w:proofErr w:type="spellStart"/>
-      <w:r>
-        <w:rPr>
-          <w:rFonts w:ascii="Arial" w:hAnsi="Arial" w:cs="Arial"/>
-          <w:sz w:val="24"/>
-          <w:szCs w:val="24"/>
-        </w:rPr>
-        <w:t>COlor</w:t>
-      </w:r>
-      <w:proofErr w:type="spellEnd"/>
+      <w:r>
+        <w:rPr>
+          <w:rFonts w:ascii="Arial" w:hAnsi="Arial" w:cs="Arial"/>
+          <w:sz w:val="24"/>
+          <w:szCs w:val="24"/>
+        </w:rPr>
+        <w:t>Color</w:t>
+      </w:r>
       <w:r>
         <w:rPr>
           <w:rFonts w:ascii="Arial" w:hAnsi="Arial" w:cs="Arial"/>
@@ -12007,16 +11999,14 @@
         </w:rPr>
         <w:t xml:space="preserve"> entity. The relationship between Dimension and Dimension Grid is one to many relationship for example each </w:t>
       </w:r>
-      <w:proofErr w:type="spellStart"/>
-      <w:r>
-        <w:rPr>
-          <w:rFonts w:ascii="Arial" w:hAnsi="Arial" w:cs="Arial"/>
-          <w:sz w:val="24"/>
-          <w:szCs w:val="24"/>
-        </w:rPr>
-        <w:t>outputimage</w:t>
-      </w:r>
-      <w:proofErr w:type="spellEnd"/>
+      <w:r>
+        <w:rPr>
+          <w:rFonts w:ascii="Arial" w:hAnsi="Arial" w:cs="Arial"/>
+          <w:sz w:val="24"/>
+          <w:szCs w:val="24"/>
+        </w:rPr>
+        <w:t>output image</w:t>
+      </w:r>
       <w:r>
         <w:rPr>
           <w:rFonts w:ascii="Arial" w:hAnsi="Arial" w:cs="Arial"/>
@@ -12090,23 +12080,6 @@
       <w:pPr>
         <w:spacing w:after="561" w:line="360" w:lineRule="auto"/>
         <w:jc w:val="both"/>
-        <w:rPr>
-          <w:rFonts w:ascii="Arial" w:hAnsi="Arial" w:cs="Arial"/>
-          <w:b/>
-          <w:sz w:val="24"/>
-          <w:szCs w:val="24"/>
-        </w:rPr>
-      </w:pPr>
-      <w:r>
-        <w:rPr>
-          <w:rFonts w:ascii="Arial" w:hAnsi="Arial" w:cs="Arial"/>
-          <w:b/>
-          <w:sz w:val="24"/>
-          <w:szCs w:val="24"/>
-        </w:rPr>
-        <w:tab/>
-      </w:r>
-      <w:r>
         <w:rPr>
           <w:rFonts w:ascii="Arial" w:hAnsi="Arial" w:cs="Arial"/>
           <w:b/>
@@ -12114,13 +12087,31 @@
           <w:sz w:val="34"/>
           <w:szCs w:val="34"/>
         </w:rPr>
+      </w:pPr>
+      <w:r>
+        <w:rPr>
+          <w:rFonts w:ascii="Arial" w:hAnsi="Arial" w:cs="Arial"/>
+          <w:b/>
+          <w:sz w:val="24"/>
+          <w:szCs w:val="24"/>
+        </w:rPr>
+        <w:tab/>
+      </w:r>
+      <w:r>
+        <w:rPr>
+          <w:rFonts w:ascii="Arial" w:hAnsi="Arial" w:cs="Arial"/>
+          <w:b/>
+          <w:color w:val="000000"/>
+          <w:sz w:val="34"/>
+          <w:szCs w:val="34"/>
+        </w:rPr>
         <w:t>Prototypes</w:t>
       </w:r>
     </w:p>
     <w:p>
       <w:pPr>
-        <w:spacing w:after="100" w:afterAutospacing="1" w:line="240" w:lineRule="auto"/>
-        <w:ind w:left="400"/>
+        <w:spacing w:after="561" w:line="360" w:lineRule="auto"/>
+        <w:jc w:val="both"/>
         <w:rPr>
           <w:rFonts w:ascii="Arial" w:hAnsi="Arial" w:cs="Arial"/>
           <w:sz w:val="24"/>
@@ -12203,7 +12194,35 @@
           <w:sz w:val="24"/>
           <w:szCs w:val="24"/>
         </w:rPr>
-        <w:t>This is a login screen for the application wh</w:t>
+        <w:t xml:space="preserve">This is </w:t>
+      </w:r>
+      <w:proofErr w:type="spellStart"/>
+      <w:proofErr w:type="gramStart"/>
+      <w:r>
+        <w:rPr>
+          <w:rFonts w:ascii="Arial" w:hAnsi="Arial" w:cs="Arial"/>
+          <w:sz w:val="24"/>
+          <w:szCs w:val="24"/>
+        </w:rPr>
+        <w:t>a</w:t>
+      </w:r>
+      <w:proofErr w:type="spellEnd"/>
+      <w:proofErr w:type="gramEnd"/>
+      <w:r>
+        <w:rPr>
+          <w:rFonts w:ascii="Arial" w:hAnsi="Arial" w:cs="Arial"/>
+          <w:sz w:val="24"/>
+          <w:szCs w:val="24"/>
+        </w:rPr>
+        <w:t xml:space="preserve"> initial</w:t>
+      </w:r>
+      <w:r>
+        <w:rPr>
+          <w:rFonts w:ascii="Arial" w:hAnsi="Arial" w:cs="Arial"/>
+          <w:sz w:val="24"/>
+          <w:szCs w:val="24"/>
+        </w:rPr>
+        <w:t xml:space="preserve"> screen for the application wh</w:t>
       </w:r>
       <w:r>
         <w:rPr>
@@ -12278,14 +12297,55 @@
     </w:p>
     <w:p>
       <w:pPr>
+        <w:pStyle w:val="ListParagraph"/>
+        <w:numPr>
+          <w:ilvl w:val="0"/>
+          <w:numId w:val="3"/>
+        </w:numPr>
+        <w:spacing w:after="100" w:afterAutospacing="1" w:line="240" w:lineRule="auto"/>
+        <w:rPr>
+          <w:rFonts w:ascii="Arial" w:hAnsi="Arial" w:cs="Arial"/>
+          <w:sz w:val="24"/>
+          <w:szCs w:val="24"/>
+        </w:rPr>
+      </w:pPr>
+      <w:r>
+        <w:rPr>
+          <w:rFonts w:ascii="Arial" w:hAnsi="Arial" w:cs="Arial"/>
+          <w:sz w:val="24"/>
+          <w:szCs w:val="24"/>
+        </w:rPr>
+        <w:t>User has to answer the security questions either in case of Change Password or Forgot Password.</w:t>
+      </w:r>
+    </w:p>
+    <w:p>
+      <w:pPr>
+        <w:pStyle w:val="ListParagraph"/>
+        <w:numPr>
+          <w:ilvl w:val="0"/>
+          <w:numId w:val="3"/>
+        </w:numPr>
+        <w:spacing w:after="100" w:afterAutospacing="1" w:line="240" w:lineRule="auto"/>
+        <w:rPr>
+          <w:rFonts w:ascii="Arial" w:hAnsi="Arial" w:cs="Arial"/>
+          <w:sz w:val="24"/>
+          <w:szCs w:val="24"/>
+        </w:rPr>
+      </w:pPr>
+      <w:r>
+        <w:rPr>
+          <w:rFonts w:ascii="Arial" w:hAnsi="Arial" w:cs="Arial"/>
+          <w:sz w:val="24"/>
+          <w:szCs w:val="24"/>
+        </w:rPr>
+        <w:t>Security questions will be popped up in the form of dialogue screens.</w:t>
+      </w:r>
+    </w:p>
+    <w:p>
+      <w:pPr>
+        <w:keepNext/>
         <w:spacing w:after="561" w:line="360" w:lineRule="auto"/>
         <w:jc w:val="both"/>
-        <w:rPr>
-          <w:rFonts w:ascii="Arial" w:hAnsi="Arial" w:cs="Arial"/>
-          <w:b/>
-          <w:sz w:val="24"/>
-          <w:szCs w:val="24"/>
-        </w:rPr>
       </w:pPr>
       <w:r>
         <w:rPr>
@@ -12297,9 +12357,9 @@
         </w:rPr>
         <w:lastRenderedPageBreak/>
         <w:drawing>
-          <wp:inline distT="0" distB="0" distL="0" distR="0">
-            <wp:extent cx="5276850" cy="2795175"/>
-            <wp:effectExtent l="0" t="0" r="0" b="5715"/>
+          <wp:inline distT="0" distB="0" distL="0" distR="0" wp14:anchorId="2FF149BD" wp14:editId="56A6A835">
+            <wp:extent cx="5486400" cy="2647825"/>
+            <wp:effectExtent l="0" t="0" r="0" b="635"/>
             <wp:docPr id="11" name="Picture 11"/>
             <wp:cNvGraphicFramePr>
               <a:graphicFrameLocks xmlns:a="http://schemas.openxmlformats.org/drawingml/2006/main" noChangeAspect="1"/>
@@ -12326,7 +12386,7 @@
                   <pic:spPr>
                     <a:xfrm>
                       <a:off x="0" y="0"/>
-                      <a:ext cx="5288158" cy="2801165"/>
+                      <a:ext cx="5510266" cy="2659343"/>
                     </a:xfrm>
                     <a:prstGeom prst="rect">
                       <a:avLst/>
@@ -12341,26 +12401,29 @@
     </w:p>
     <w:p>
       <w:pPr>
+        <w:pStyle w:val="Caption"/>
+      </w:pPr>
+      <w:r>
+        <w:t xml:space="preserve">Screen </w:t>
+      </w:r>
+      <w:fldSimple w:instr=" SEQ Screen \* ARABIC ">
+        <w:r>
+          <w:rPr>
+            <w:noProof/>
+          </w:rPr>
+          <w:t>1</w:t>
+        </w:r>
+      </w:fldSimple>
+      <w:r>
+        <w:t>: Login Screen</w:t>
+      </w:r>
+    </w:p>
+    <w:p/>
+    <w:p>
+      <w:pPr>
+        <w:keepNext/>
         <w:spacing w:after="561" w:line="360" w:lineRule="auto"/>
         <w:jc w:val="both"/>
-        <w:rPr>
-          <w:rFonts w:ascii="Arial" w:hAnsi="Arial" w:cs="Arial"/>
-          <w:b/>
-          <w:sz w:val="24"/>
-          <w:szCs w:val="24"/>
-        </w:rPr>
-      </w:pPr>
-    </w:p>
-    <w:p>
-      <w:pPr>
-        <w:spacing w:after="561" w:line="360" w:lineRule="auto"/>
-        <w:jc w:val="both"/>
-        <w:rPr>
-          <w:rFonts w:ascii="Arial" w:hAnsi="Arial" w:cs="Arial"/>
-          <w:b/>
-          <w:sz w:val="24"/>
-          <w:szCs w:val="24"/>
-        </w:rPr>
       </w:pPr>
       <w:r>
         <w:rPr>
@@ -12412,6 +12475,37 @@
           </wp:inline>
         </w:drawing>
       </w:r>
+    </w:p>
+    <w:p>
+      <w:pPr>
+        <w:pStyle w:val="Caption"/>
+      </w:pPr>
+      <w:r>
+        <w:t xml:space="preserve">Screen </w:t>
+      </w:r>
+      <w:fldSimple w:instr=" SEQ Screen \* ARABIC ">
+        <w:r>
+          <w:rPr>
+            <w:noProof/>
+          </w:rPr>
+          <w:t>2</w:t>
+        </w:r>
+      </w:fldSimple>
+      <w:r>
+        <w:t>: Change Password</w:t>
+      </w:r>
+    </w:p>
+    <w:p>
+      <w:pPr>
+        <w:spacing w:after="561" w:line="360" w:lineRule="auto"/>
+        <w:jc w:val="both"/>
+        <w:rPr>
+          <w:rFonts w:ascii="Arial" w:hAnsi="Arial" w:cs="Arial"/>
+          <w:b/>
+          <w:sz w:val="24"/>
+          <w:szCs w:val="24"/>
+        </w:rPr>
+      </w:pPr>
       <w:r>
         <w:rPr>
           <w:rFonts w:ascii="Arial" w:hAnsi="Arial" w:cs="Arial"/>
@@ -12420,6 +12514,7 @@
           <w:sz w:val="24"/>
           <w:szCs w:val="24"/>
         </w:rPr>
+        <w:lastRenderedPageBreak/>
         <w:drawing>
           <wp:inline distT="0" distB="0" distL="0" distR="0">
             <wp:extent cx="3296110" cy="1609950"/>
@@ -12481,20 +12576,14 @@
           <w:sz w:val="24"/>
           <w:szCs w:val="24"/>
         </w:rPr>
-        <w:lastRenderedPageBreak/>
-        <w:t>Security question dialog screens</w:t>
-      </w:r>
-    </w:p>
-    <w:p>
-      <w:pPr>
+        <w:t>Security questions</w:t>
+      </w:r>
+    </w:p>
+    <w:p>
+      <w:pPr>
+        <w:keepNext/>
         <w:spacing w:after="561" w:line="360" w:lineRule="auto"/>
         <w:jc w:val="both"/>
-        <w:rPr>
-          <w:rFonts w:ascii="Arial" w:hAnsi="Arial" w:cs="Arial"/>
-          <w:b/>
-          <w:sz w:val="24"/>
-          <w:szCs w:val="24"/>
-        </w:rPr>
       </w:pPr>
       <w:r>
         <w:rPr>
@@ -12505,7 +12594,57 @@
           <w:szCs w:val="24"/>
         </w:rPr>
         <w:drawing>
-          <wp:inline distT="0" distB="0" distL="0" distR="0">
+          <wp:inline distT="0" distB="0" distL="0" distR="0" wp14:anchorId="4DE42CD4" wp14:editId="4598AAE4">
+            <wp:extent cx="2376805" cy="1141137"/>
+            <wp:effectExtent l="0" t="0" r="4445" b="1905"/>
+            <wp:docPr id="16" name="Picture 16"/>
+            <wp:cNvGraphicFramePr>
+              <a:graphicFrameLocks xmlns:a="http://schemas.openxmlformats.org/drawingml/2006/main" noChangeAspect="1"/>
+            </wp:cNvGraphicFramePr>
+            <a:graphic xmlns:a="http://schemas.openxmlformats.org/drawingml/2006/main">
+              <a:graphicData uri="http://schemas.openxmlformats.org/drawingml/2006/picture">
+                <pic:pic xmlns:pic="http://schemas.openxmlformats.org/drawingml/2006/picture">
+                  <pic:nvPicPr>
+                    <pic:cNvPr id="16" name="Securityquestion3.PNG"/>
+                    <pic:cNvPicPr/>
+                  </pic:nvPicPr>
+                  <pic:blipFill>
+                    <a:blip r:embed="rId30">
+                      <a:extLst>
+                        <a:ext uri="{28A0092B-C50C-407E-A947-70E740481C1C}">
+                          <a14:useLocalDpi xmlns:a14="http://schemas.microsoft.com/office/drawing/2010/main" val="0"/>
+                        </a:ext>
+                      </a:extLst>
+                    </a:blip>
+                    <a:stretch>
+                      <a:fillRect/>
+                    </a:stretch>
+                  </pic:blipFill>
+                  <pic:spPr>
+                    <a:xfrm>
+                      <a:off x="0" y="0"/>
+                      <a:ext cx="2397086" cy="1150874"/>
+                    </a:xfrm>
+                    <a:prstGeom prst="rect">
+                      <a:avLst/>
+                    </a:prstGeom>
+                  </pic:spPr>
+                </pic:pic>
+              </a:graphicData>
+            </a:graphic>
+          </wp:inline>
+        </w:drawing>
+      </w:r>
+      <w:r>
+        <w:rPr>
+          <w:rFonts w:ascii="Arial" w:hAnsi="Arial" w:cs="Arial"/>
+          <w:b/>
+          <w:noProof/>
+          <w:sz w:val="24"/>
+          <w:szCs w:val="24"/>
+        </w:rPr>
+        <w:drawing>
+          <wp:inline distT="0" distB="0" distL="0" distR="0" wp14:anchorId="072D16FB" wp14:editId="67D73FE5">
             <wp:extent cx="2376863" cy="1133475"/>
             <wp:effectExtent l="0" t="0" r="4445" b="0"/>
             <wp:docPr id="14" name="Picture 14"/>
@@ -12520,7 +12659,7 @@
                     <pic:cNvPicPr/>
                   </pic:nvPicPr>
                   <pic:blipFill>
-                    <a:blip r:embed="rId30">
+                    <a:blip r:embed="rId31">
                       <a:extLst>
                         <a:ext uri="{28A0092B-C50C-407E-A947-70E740481C1C}">
                           <a14:useLocalDpi xmlns:a14="http://schemas.microsoft.com/office/drawing/2010/main" val="0"/>
@@ -12550,21 +12689,12 @@
         <w:rPr>
           <w:rFonts w:ascii="Arial" w:hAnsi="Arial" w:cs="Arial"/>
           <w:b/>
-          <w:sz w:val="24"/>
-          <w:szCs w:val="24"/>
-        </w:rPr>
-        <w:t xml:space="preserve">             </w:t>
-      </w:r>
-      <w:r>
-        <w:rPr>
-          <w:rFonts w:ascii="Arial" w:hAnsi="Arial" w:cs="Arial"/>
-          <w:b/>
           <w:noProof/>
           <w:sz w:val="24"/>
           <w:szCs w:val="24"/>
         </w:rPr>
         <w:drawing>
-          <wp:inline distT="0" distB="0" distL="0" distR="0" wp14:anchorId="1FF14EE5" wp14:editId="076C7233">
+          <wp:inline distT="0" distB="0" distL="0" distR="0" wp14:anchorId="47BB348B" wp14:editId="73DB981A">
             <wp:extent cx="2351701" cy="1264285"/>
             <wp:effectExtent l="0" t="0" r="0" b="0"/>
             <wp:docPr id="15" name="Picture 15"/>
@@ -12579,7 +12709,7 @@
                     <pic:cNvPicPr/>
                   </pic:nvPicPr>
                   <pic:blipFill>
-                    <a:blip r:embed="rId31">
+                    <a:blip r:embed="rId32">
                       <a:extLst>
                         <a:ext uri="{28A0092B-C50C-407E-A947-70E740481C1C}">
                           <a14:useLocalDpi xmlns:a14="http://schemas.microsoft.com/office/drawing/2010/main" val="0"/>
@@ -12614,66 +12744,7 @@
           <w:szCs w:val="24"/>
         </w:rPr>
         <w:drawing>
-          <wp:inline distT="0" distB="0" distL="0" distR="0">
-            <wp:extent cx="2376805" cy="1141137"/>
-            <wp:effectExtent l="0" t="0" r="4445" b="1905"/>
-            <wp:docPr id="16" name="Picture 16"/>
-            <wp:cNvGraphicFramePr>
-              <a:graphicFrameLocks xmlns:a="http://schemas.openxmlformats.org/drawingml/2006/main" noChangeAspect="1"/>
-            </wp:cNvGraphicFramePr>
-            <a:graphic xmlns:a="http://schemas.openxmlformats.org/drawingml/2006/main">
-              <a:graphicData uri="http://schemas.openxmlformats.org/drawingml/2006/picture">
-                <pic:pic xmlns:pic="http://schemas.openxmlformats.org/drawingml/2006/picture">
-                  <pic:nvPicPr>
-                    <pic:cNvPr id="16" name="Securityquestion3.PNG"/>
-                    <pic:cNvPicPr/>
-                  </pic:nvPicPr>
-                  <pic:blipFill>
-                    <a:blip r:embed="rId32">
-                      <a:extLst>
-                        <a:ext uri="{28A0092B-C50C-407E-A947-70E740481C1C}">
-                          <a14:useLocalDpi xmlns:a14="http://schemas.microsoft.com/office/drawing/2010/main" val="0"/>
-                        </a:ext>
-                      </a:extLst>
-                    </a:blip>
-                    <a:stretch>
-                      <a:fillRect/>
-                    </a:stretch>
-                  </pic:blipFill>
-                  <pic:spPr>
-                    <a:xfrm>
-                      <a:off x="0" y="0"/>
-                      <a:ext cx="2397086" cy="1150874"/>
-                    </a:xfrm>
-                    <a:prstGeom prst="rect">
-                      <a:avLst/>
-                    </a:prstGeom>
-                  </pic:spPr>
-                </pic:pic>
-              </a:graphicData>
-            </a:graphic>
-          </wp:inline>
-        </w:drawing>
-      </w:r>
-      <w:r>
-        <w:rPr>
-          <w:rFonts w:ascii="Arial" w:hAnsi="Arial" w:cs="Arial"/>
-          <w:b/>
-          <w:sz w:val="24"/>
-          <w:szCs w:val="24"/>
-        </w:rPr>
-        <w:t xml:space="preserve">                     </w:t>
-      </w:r>
-      <w:r>
-        <w:rPr>
-          <w:rFonts w:ascii="Arial" w:hAnsi="Arial" w:cs="Arial"/>
-          <w:b/>
-          <w:noProof/>
-          <w:sz w:val="24"/>
-          <w:szCs w:val="24"/>
-        </w:rPr>
-        <w:drawing>
-          <wp:inline distT="0" distB="0" distL="0" distR="0" wp14:anchorId="1DCEE62E" wp14:editId="25613EB1">
+          <wp:inline distT="0" distB="0" distL="0" distR="0" wp14:anchorId="5620261A" wp14:editId="2A629E4B">
             <wp:extent cx="2514600" cy="1178270"/>
             <wp:effectExtent l="0" t="0" r="0" b="3175"/>
             <wp:docPr id="17" name="Picture 17"/>
@@ -12717,6 +12788,49 @@
     </w:p>
     <w:p>
       <w:pPr>
+        <w:pStyle w:val="Caption"/>
+        <w:jc w:val="both"/>
+      </w:pPr>
+      <w:r>
+        <w:t xml:space="preserve">Dialogue box </w:t>
+      </w:r>
+      <w:fldSimple w:instr=" SEQ Dialogue_box \* ARABIC ">
+        <w:r>
+          <w:rPr>
+            <w:noProof/>
+          </w:rPr>
+          <w:t>1</w:t>
+        </w:r>
+      </w:fldSimple>
+      <w:bookmarkStart w:id="4" w:name="_GoBack"/>
+      <w:bookmarkEnd w:id="4"/>
+      <w:r>
+        <w:t>: Security questions</w:t>
+      </w:r>
+    </w:p>
+    <w:p>
+      <w:pPr>
+        <w:spacing w:after="561" w:line="360" w:lineRule="auto"/>
+        <w:jc w:val="both"/>
+        <w:rPr>
+          <w:rFonts w:ascii="Arial" w:hAnsi="Arial" w:cs="Arial"/>
+          <w:b/>
+          <w:sz w:val="24"/>
+          <w:szCs w:val="24"/>
+        </w:rPr>
+      </w:pPr>
+      <w:r>
+        <w:rPr>
+          <w:rFonts w:ascii="Arial" w:hAnsi="Arial" w:cs="Arial"/>
+          <w:b/>
+          <w:sz w:val="24"/>
+          <w:szCs w:val="24"/>
+        </w:rPr>
+        <w:t xml:space="preserve">                                  </w:t>
+      </w:r>
+    </w:p>
+    <w:p>
+      <w:pPr>
         <w:pStyle w:val="Heading3"/>
         <w:tabs>
           <w:tab w:val="center" w:pos="660"/>
@@ -12754,7 +12868,78 @@
         <w:t xml:space="preserve">  </w:t>
       </w:r>
     </w:p>
-    <w:p>
+    <w:p/>
+    <w:p>
+      <w:pPr>
+        <w:spacing w:after="100" w:afterAutospacing="1" w:line="240" w:lineRule="auto"/>
+        <w:ind w:left="331"/>
+        <w:rPr>
+          <w:rFonts w:ascii="Arial" w:hAnsi="Arial" w:cs="Arial"/>
+          <w:sz w:val="24"/>
+          <w:szCs w:val="24"/>
+        </w:rPr>
+      </w:pPr>
+      <w:r>
+        <w:rPr>
+          <w:rFonts w:ascii="Arial" w:hAnsi="Arial" w:cs="Arial"/>
+          <w:sz w:val="24"/>
+          <w:szCs w:val="24"/>
+        </w:rPr>
+        <w:t xml:space="preserve">This </w:t>
+      </w:r>
+      <w:r>
+        <w:rPr>
+          <w:rFonts w:ascii="Arial" w:hAnsi="Arial" w:cs="Arial"/>
+          <w:sz w:val="24"/>
+          <w:szCs w:val="24"/>
+        </w:rPr>
+        <w:t>screen involves two operations</w:t>
+      </w:r>
+    </w:p>
+    <w:p>
+      <w:pPr>
+        <w:spacing w:after="100" w:afterAutospacing="1" w:line="240" w:lineRule="auto"/>
+        <w:ind w:left="331"/>
+        <w:rPr>
+          <w:rFonts w:ascii="Arial" w:hAnsi="Arial" w:cs="Arial"/>
+          <w:sz w:val="24"/>
+          <w:szCs w:val="24"/>
+        </w:rPr>
+      </w:pPr>
+      <w:r>
+        <w:rPr>
+          <w:rFonts w:ascii="Arial" w:hAnsi="Arial" w:cs="Arial"/>
+          <w:sz w:val="24"/>
+          <w:szCs w:val="24"/>
+        </w:rPr>
+        <w:t>a) Analyze FARM UAV Image</w:t>
+      </w:r>
+    </w:p>
+    <w:p>
+      <w:pPr>
+        <w:spacing w:after="100" w:afterAutospacing="1" w:line="240" w:lineRule="auto"/>
+        <w:ind w:left="331"/>
+        <w:rPr>
+          <w:rFonts w:ascii="Arial" w:hAnsi="Arial" w:cs="Arial"/>
+          <w:sz w:val="24"/>
+          <w:szCs w:val="24"/>
+        </w:rPr>
+      </w:pPr>
+      <w:r>
+        <w:rPr>
+          <w:rFonts w:ascii="Arial" w:hAnsi="Arial" w:cs="Arial"/>
+          <w:sz w:val="24"/>
+          <w:szCs w:val="24"/>
+        </w:rPr>
+        <w:t>b) Previous Results</w:t>
+      </w:r>
+    </w:p>
+    <w:p>
+      <w:pPr>
+        <w:keepNext/>
+        <w:spacing w:after="100" w:afterAutospacing="1" w:line="240" w:lineRule="auto"/>
+        <w:ind w:left="331"/>
+      </w:pPr>
       <w:r>
         <w:rPr>
           <w:rFonts w:ascii="Arial" w:hAnsi="Arial" w:cs="Arial"/>
@@ -12762,9 +12947,10 @@
           <w:sz w:val="24"/>
           <w:szCs w:val="24"/>
         </w:rPr>
+        <w:lastRenderedPageBreak/>
         <w:drawing>
-          <wp:inline distT="0" distB="0" distL="0" distR="0" wp14:anchorId="61CC0D77" wp14:editId="6C2D67EB">
-            <wp:extent cx="5600700" cy="2978910"/>
+          <wp:inline distT="0" distB="0" distL="0" distR="0" wp14:anchorId="3050E8F3" wp14:editId="2B058453">
+            <wp:extent cx="5600700" cy="2978785"/>
             <wp:effectExtent l="0" t="0" r="0" b="0"/>
             <wp:docPr id="18" name="Picture 18"/>
             <wp:cNvGraphicFramePr>
@@ -12792,7 +12978,7 @@
                   <pic:spPr>
                     <a:xfrm>
                       <a:off x="0" y="0"/>
-                      <a:ext cx="5600700" cy="2978910"/>
+                      <a:ext cx="5600700" cy="2978785"/>
                     </a:xfrm>
                     <a:prstGeom prst="rect">
                       <a:avLst/>
@@ -12805,62 +12991,28 @@
         </w:drawing>
       </w:r>
     </w:p>
-    <w:p/>
-    <w:p>
-      <w:pPr>
-        <w:spacing w:after="100" w:afterAutospacing="1" w:line="240" w:lineRule="auto"/>
-        <w:ind w:left="331"/>
-        <w:rPr>
-          <w:rFonts w:ascii="Arial" w:hAnsi="Arial" w:cs="Arial"/>
-          <w:sz w:val="24"/>
-          <w:szCs w:val="24"/>
-        </w:rPr>
-      </w:pPr>
-      <w:r>
-        <w:rPr>
-          <w:rFonts w:ascii="Arial" w:hAnsi="Arial" w:cs="Arial"/>
-          <w:sz w:val="24"/>
-          <w:szCs w:val="24"/>
-        </w:rPr>
-        <w:t>The above screen involves two operations</w:t>
-      </w:r>
-    </w:p>
-    <w:p>
-      <w:pPr>
-        <w:spacing w:after="100" w:afterAutospacing="1" w:line="240" w:lineRule="auto"/>
-        <w:ind w:left="331"/>
-        <w:rPr>
-          <w:rFonts w:ascii="Arial" w:hAnsi="Arial" w:cs="Arial"/>
-          <w:sz w:val="24"/>
-          <w:szCs w:val="24"/>
-        </w:rPr>
-      </w:pPr>
-      <w:r>
-        <w:rPr>
-          <w:rFonts w:ascii="Arial" w:hAnsi="Arial" w:cs="Arial"/>
-          <w:sz w:val="24"/>
-          <w:szCs w:val="24"/>
-        </w:rPr>
-        <w:t>a) Analyze FARM UAV Image</w:t>
-      </w:r>
-    </w:p>
-    <w:p>
-      <w:pPr>
-        <w:spacing w:after="100" w:afterAutospacing="1" w:line="240" w:lineRule="auto"/>
-        <w:ind w:left="331"/>
-        <w:rPr>
-          <w:rFonts w:ascii="Arial" w:hAnsi="Arial" w:cs="Arial"/>
-          <w:sz w:val="24"/>
-          <w:szCs w:val="24"/>
-        </w:rPr>
-      </w:pPr>
-      <w:r>
-        <w:rPr>
-          <w:rFonts w:ascii="Arial" w:hAnsi="Arial" w:cs="Arial"/>
-          <w:sz w:val="24"/>
-          <w:szCs w:val="24"/>
-        </w:rPr>
-        <w:t>b) Previous Results</w:t>
+    <w:p>
+      <w:pPr>
+        <w:pStyle w:val="Caption"/>
+        <w:rPr>
+          <w:rFonts w:ascii="Arial" w:hAnsi="Arial" w:cs="Arial"/>
+          <w:sz w:val="24"/>
+          <w:szCs w:val="24"/>
+        </w:rPr>
+      </w:pPr>
+      <w:r>
+        <w:t xml:space="preserve">Screen </w:t>
+      </w:r>
+      <w:fldSimple w:instr=" SEQ Screen \* ARABIC ">
+        <w:r>
+          <w:rPr>
+            <w:noProof/>
+          </w:rPr>
+          <w:t>3</w:t>
+        </w:r>
+      </w:fldSimple>
+      <w:r>
+        <w:t>: Analyze/search image</w:t>
       </w:r>
     </w:p>
     <w:p>
@@ -12893,8 +13045,25 @@
           <w:sz w:val="24"/>
           <w:szCs w:val="24"/>
         </w:rPr>
-        <w:lastRenderedPageBreak/>
-        <w:t>a) Analyze FARM UAV Image</w:t>
+        <w:t xml:space="preserve">a) Analyze </w:t>
+      </w:r>
+      <w:r>
+        <w:rPr>
+          <w:rFonts w:ascii="Arial" w:hAnsi="Arial" w:cs="Arial"/>
+          <w:b/>
+          <w:sz w:val="24"/>
+          <w:szCs w:val="24"/>
+        </w:rPr>
+        <w:t xml:space="preserve">new </w:t>
+      </w:r>
+      <w:r>
+        <w:rPr>
+          <w:rFonts w:ascii="Arial" w:hAnsi="Arial" w:cs="Arial"/>
+          <w:b/>
+          <w:sz w:val="24"/>
+          <w:szCs w:val="24"/>
+        </w:rPr>
+        <w:t>FARM UAV Image</w:t>
       </w:r>
     </w:p>
     <w:p>
@@ -12913,7 +13082,15 @@
           <w:sz w:val="24"/>
           <w:szCs w:val="24"/>
         </w:rPr>
-        <w:t>Below is the screen where user</w:t>
+        <w:t>This operation is redirected to the</w:t>
+      </w:r>
+      <w:r>
+        <w:rPr>
+          <w:rFonts w:ascii="Arial" w:hAnsi="Arial" w:cs="Arial"/>
+          <w:sz w:val="24"/>
+          <w:szCs w:val="24"/>
+        </w:rPr>
+        <w:t xml:space="preserve"> screen where user</w:t>
       </w:r>
       <w:r>
         <w:rPr>
@@ -13338,6 +13515,7 @@
           <w:sz w:val="24"/>
           <w:szCs w:val="24"/>
         </w:rPr>
+        <w:lastRenderedPageBreak/>
         <w:t>Select Date:</w:t>
       </w:r>
     </w:p>
@@ -13388,11 +13566,28 @@
           <w:sz w:val="24"/>
           <w:szCs w:val="24"/>
         </w:rPr>
-        <w:t xml:space="preserve"> Upon clicking submit user will be directed to screen 3.</w:t>
-      </w:r>
-    </w:p>
-    <w:p>
-      <w:pPr>
+        <w:t xml:space="preserve"> Upon clicking submit user will be directed to screen </w:t>
+      </w:r>
+      <w:r>
+        <w:rPr>
+          <w:rFonts w:ascii="Arial" w:hAnsi="Arial" w:cs="Arial"/>
+          <w:sz w:val="24"/>
+          <w:szCs w:val="24"/>
+        </w:rPr>
+        <w:t>5</w:t>
+      </w:r>
+      <w:r>
+        <w:rPr>
+          <w:rFonts w:ascii="Arial" w:hAnsi="Arial" w:cs="Arial"/>
+          <w:sz w:val="24"/>
+          <w:szCs w:val="24"/>
+        </w:rPr>
+        <w:t>.</w:t>
+      </w:r>
+    </w:p>
+    <w:p>
+      <w:pPr>
+        <w:keepNext/>
         <w:widowControl w:val="0"/>
         <w:tabs>
           <w:tab w:val="left" w:pos="2700"/>
@@ -13402,11 +13597,6 @@
         <w:autoSpaceDN w:val="0"/>
         <w:adjustRightInd w:val="0"/>
         <w:spacing w:after="0" w:line="360" w:lineRule="auto"/>
-        <w:rPr>
-          <w:rFonts w:ascii="Arial" w:hAnsi="Arial" w:cs="Arial"/>
-          <w:sz w:val="24"/>
-          <w:szCs w:val="24"/>
-        </w:rPr>
       </w:pPr>
       <w:r>
         <w:rPr>
@@ -13415,9 +13605,8 @@
           <w:sz w:val="24"/>
           <w:szCs w:val="24"/>
         </w:rPr>
-        <w:lastRenderedPageBreak/>
         <w:drawing>
-          <wp:inline distT="0" distB="0" distL="0" distR="0">
+          <wp:inline distT="0" distB="0" distL="0" distR="0" wp14:anchorId="5D0BCE94" wp14:editId="2900FD87">
             <wp:extent cx="5600700" cy="2839085"/>
             <wp:effectExtent l="0" t="0" r="0" b="0"/>
             <wp:docPr id="8" name="Picture 8"/>
@@ -13461,6 +13650,30 @@
     </w:p>
     <w:p>
       <w:pPr>
+        <w:pStyle w:val="Caption"/>
+        <w:rPr>
+          <w:rFonts w:ascii="Arial" w:hAnsi="Arial" w:cs="Arial"/>
+          <w:sz w:val="24"/>
+          <w:szCs w:val="24"/>
+        </w:rPr>
+      </w:pPr>
+      <w:r>
+        <w:t xml:space="preserve">Screen </w:t>
+      </w:r>
+      <w:fldSimple w:instr=" SEQ Screen \* ARABIC ">
+        <w:r>
+          <w:rPr>
+            <w:noProof/>
+          </w:rPr>
+          <w:t>4</w:t>
+        </w:r>
+      </w:fldSimple>
+      <w:r>
+        <w:t>: Input Image and Attributes</w:t>
+      </w:r>
+    </w:p>
+    <w:p>
+      <w:pPr>
         <w:widowControl w:val="0"/>
         <w:tabs>
           <w:tab w:val="left" w:pos="2700"/>
@@ -13500,7 +13713,31 @@
           <w:sz w:val="24"/>
           <w:szCs w:val="24"/>
         </w:rPr>
-        <w:t>The below screen shows the information obtained after performing the image analysis</w:t>
+        <w:t xml:space="preserve">The </w:t>
+      </w:r>
+      <w:r>
+        <w:rPr>
+          <w:rFonts w:ascii="Arial" w:hAnsi="Arial" w:cs="Arial"/>
+          <w:sz w:val="24"/>
+          <w:szCs w:val="24"/>
+        </w:rPr>
+        <w:t>screen</w:t>
+      </w:r>
+      <w:r>
+        <w:rPr>
+          <w:rFonts w:ascii="Arial" w:hAnsi="Arial" w:cs="Arial"/>
+          <w:sz w:val="24"/>
+          <w:szCs w:val="24"/>
+        </w:rPr>
+        <w:t xml:space="preserve"> 5</w:t>
+      </w:r>
+      <w:r>
+        <w:rPr>
+          <w:rFonts w:ascii="Arial" w:hAnsi="Arial" w:cs="Arial"/>
+          <w:sz w:val="24"/>
+          <w:szCs w:val="24"/>
+        </w:rPr>
+        <w:t xml:space="preserve"> shows the information obtained after performing the image analysis</w:t>
       </w:r>
       <w:r>
         <w:rPr>
@@ -13539,7 +13776,31 @@
           <w:sz w:val="24"/>
           <w:szCs w:val="24"/>
         </w:rPr>
-        <w:t>The image is displayed at the left top and a table below that has the summary of color, NDVI and acres. The information can be used to obtain the amount of a particular color in the total field.</w:t>
+        <w:t xml:space="preserve">The image is displayed at the top </w:t>
+      </w:r>
+      <w:r>
+        <w:rPr>
+          <w:rFonts w:ascii="Arial" w:hAnsi="Arial" w:cs="Arial"/>
+          <w:sz w:val="24"/>
+          <w:szCs w:val="24"/>
+        </w:rPr>
+        <w:t xml:space="preserve">left </w:t>
+      </w:r>
+      <w:r>
+        <w:rPr>
+          <w:rFonts w:ascii="Arial" w:hAnsi="Arial" w:cs="Arial"/>
+          <w:sz w:val="24"/>
+          <w:szCs w:val="24"/>
+        </w:rPr>
+        <w:t>and a table below that</w:t>
+      </w:r>
+      <w:r>
+        <w:rPr>
+          <w:rFonts w:ascii="Arial" w:hAnsi="Arial" w:cs="Arial"/>
+          <w:sz w:val="24"/>
+          <w:szCs w:val="24"/>
+        </w:rPr>
+        <w:t xml:space="preserve"> shows the latitude/longitude information of four corners of the whole field.</w:t>
       </w:r>
     </w:p>
     <w:p>
@@ -13560,27 +13821,25 @@
         <w:spacing w:after="0" w:line="360" w:lineRule="auto"/>
         <w:rPr>
           <w:rFonts w:ascii="Arial" w:hAnsi="Arial" w:cs="Arial"/>
-          <w:b/>
-          <w:sz w:val="24"/>
-          <w:szCs w:val="24"/>
-        </w:rPr>
-      </w:pPr>
-      <w:r>
-        <w:rPr>
-          <w:rFonts w:ascii="Arial" w:hAnsi="Arial" w:cs="Arial"/>
-          <w:sz w:val="24"/>
-          <w:szCs w:val="24"/>
-        </w:rPr>
-        <w:t>User will be able to save the above tabular data in a file by clicking on ‘Save’ button</w:t>
-      </w:r>
-      <w:r>
-        <w:rPr>
-          <w:rFonts w:ascii="Arial" w:hAnsi="Arial" w:cs="Arial"/>
-          <w:b/>
-          <w:sz w:val="24"/>
-          <w:szCs w:val="24"/>
-        </w:rPr>
-        <w:t xml:space="preserve">. </w:t>
+          <w:sz w:val="24"/>
+          <w:szCs w:val="24"/>
+        </w:rPr>
+      </w:pPr>
+      <w:r>
+        <w:rPr>
+          <w:rFonts w:ascii="Arial" w:hAnsi="Arial" w:cs="Arial"/>
+          <w:sz w:val="24"/>
+          <w:szCs w:val="24"/>
+        </w:rPr>
+        <w:t>Table at the right top corner</w:t>
+      </w:r>
+      <w:r>
+        <w:rPr>
+          <w:rFonts w:ascii="Arial" w:hAnsi="Arial" w:cs="Arial"/>
+          <w:sz w:val="24"/>
+          <w:szCs w:val="24"/>
+        </w:rPr>
+        <w:t xml:space="preserve"> has the summary of color, NDVI and acres. The information can be used to obtain the amount of a particular color in the total field.</w:t>
       </w:r>
     </w:p>
     <w:p>
@@ -13601,21 +13860,71 @@
         <w:spacing w:after="0" w:line="360" w:lineRule="auto"/>
         <w:rPr>
           <w:rFonts w:ascii="Arial" w:hAnsi="Arial" w:cs="Arial"/>
-          <w:sz w:val="24"/>
-          <w:szCs w:val="24"/>
-        </w:rPr>
-      </w:pPr>
-      <w:r>
-        <w:rPr>
-          <w:rFonts w:ascii="Arial" w:hAnsi="Arial" w:cs="Arial"/>
-          <w:sz w:val="24"/>
-          <w:szCs w:val="24"/>
-        </w:rPr>
-        <w:t>If user wants to get a detailed information at any block he can click on the ‘split’ button which will direct the user to screen 4</w:t>
-      </w:r>
-    </w:p>
-    <w:p>
-      <w:pPr>
+          <w:b/>
+          <w:sz w:val="24"/>
+          <w:szCs w:val="24"/>
+        </w:rPr>
+      </w:pPr>
+      <w:r>
+        <w:rPr>
+          <w:rFonts w:ascii="Arial" w:hAnsi="Arial" w:cs="Arial"/>
+          <w:sz w:val="24"/>
+          <w:szCs w:val="24"/>
+        </w:rPr>
+        <w:t>User will be able to save the above tabular data in a file by clicking on ‘Save’ button</w:t>
+      </w:r>
+      <w:r>
+        <w:rPr>
+          <w:rFonts w:ascii="Arial" w:hAnsi="Arial" w:cs="Arial"/>
+          <w:b/>
+          <w:sz w:val="24"/>
+          <w:szCs w:val="24"/>
+        </w:rPr>
+        <w:t xml:space="preserve">. </w:t>
+      </w:r>
+    </w:p>
+    <w:p>
+      <w:pPr>
+        <w:pStyle w:val="ListParagraph"/>
+        <w:widowControl w:val="0"/>
+        <w:numPr>
+          <w:ilvl w:val="0"/>
+          <w:numId w:val="4"/>
+        </w:numPr>
+        <w:tabs>
+          <w:tab w:val="left" w:pos="2700"/>
+          <w:tab w:val="left" w:pos="8580"/>
+        </w:tabs>
+        <w:autoSpaceDE w:val="0"/>
+        <w:autoSpaceDN w:val="0"/>
+        <w:adjustRightInd w:val="0"/>
+        <w:spacing w:after="0" w:line="360" w:lineRule="auto"/>
+        <w:rPr>
+          <w:rFonts w:ascii="Arial" w:hAnsi="Arial" w:cs="Arial"/>
+          <w:sz w:val="24"/>
+          <w:szCs w:val="24"/>
+        </w:rPr>
+      </w:pPr>
+      <w:r>
+        <w:rPr>
+          <w:rFonts w:ascii="Arial" w:hAnsi="Arial" w:cs="Arial"/>
+          <w:sz w:val="24"/>
+          <w:szCs w:val="24"/>
+        </w:rPr>
+        <w:t xml:space="preserve">If user wants to get a detailed information at any block he can click on the ‘split’ button which </w:t>
+      </w:r>
+      <w:r>
+        <w:rPr>
+          <w:rFonts w:ascii="Arial" w:hAnsi="Arial" w:cs="Arial"/>
+          <w:sz w:val="24"/>
+          <w:szCs w:val="24"/>
+        </w:rPr>
+        <w:t>will direct the user to screen 6</w:t>
+      </w:r>
+    </w:p>
+    <w:p>
+      <w:pPr>
+        <w:keepNext/>
         <w:widowControl w:val="0"/>
         <w:tabs>
           <w:tab w:val="left" w:pos="2700"/>
@@ -13625,11 +13934,6 @@
         <w:autoSpaceDN w:val="0"/>
         <w:adjustRightInd w:val="0"/>
         <w:spacing w:after="0" w:line="360" w:lineRule="auto"/>
-        <w:rPr>
-          <w:rFonts w:ascii="Arial" w:hAnsi="Arial" w:cs="Arial"/>
-          <w:sz w:val="24"/>
-          <w:szCs w:val="24"/>
-        </w:rPr>
       </w:pPr>
       <w:r>
         <w:rPr>
@@ -13681,6 +13985,88 @@
           </wp:inline>
         </w:drawing>
       </w:r>
+    </w:p>
+    <w:p>
+      <w:pPr>
+        <w:pStyle w:val="Caption"/>
+      </w:pPr>
+      <w:r>
+        <w:t xml:space="preserve">Screen </w:t>
+      </w:r>
+      <w:fldSimple w:instr=" SEQ Screen \* ARABIC ">
+        <w:r>
+          <w:rPr>
+            <w:noProof/>
+          </w:rPr>
+          <w:t>5</w:t>
+        </w:r>
+      </w:fldSimple>
+      <w:r>
+        <w:t xml:space="preserve"> Summary of Crop</w:t>
+      </w:r>
+    </w:p>
+    <w:p>
+      <w:pPr>
+        <w:widowControl w:val="0"/>
+        <w:tabs>
+          <w:tab w:val="left" w:pos="2700"/>
+          <w:tab w:val="left" w:pos="8580"/>
+        </w:tabs>
+        <w:autoSpaceDE w:val="0"/>
+        <w:autoSpaceDN w:val="0"/>
+        <w:adjustRightInd w:val="0"/>
+        <w:spacing w:after="0" w:line="360" w:lineRule="auto"/>
+        <w:rPr>
+          <w:rFonts w:ascii="Arial" w:hAnsi="Arial" w:cs="Arial"/>
+          <w:b/>
+          <w:sz w:val="24"/>
+          <w:szCs w:val="24"/>
+        </w:rPr>
+      </w:pPr>
+    </w:p>
+    <w:p>
+      <w:pPr>
+        <w:widowControl w:val="0"/>
+        <w:tabs>
+          <w:tab w:val="left" w:pos="2700"/>
+          <w:tab w:val="left" w:pos="8580"/>
+        </w:tabs>
+        <w:autoSpaceDE w:val="0"/>
+        <w:autoSpaceDN w:val="0"/>
+        <w:adjustRightInd w:val="0"/>
+        <w:spacing w:after="0" w:line="360" w:lineRule="auto"/>
+        <w:rPr>
+          <w:rFonts w:ascii="Arial" w:hAnsi="Arial" w:cs="Arial"/>
+          <w:sz w:val="24"/>
+          <w:szCs w:val="24"/>
+        </w:rPr>
+      </w:pPr>
+      <w:r>
+        <w:rPr>
+          <w:rFonts w:ascii="Arial" w:hAnsi="Arial" w:cs="Arial"/>
+          <w:sz w:val="24"/>
+          <w:szCs w:val="24"/>
+        </w:rPr>
+        <w:t>Below screen shows the image divided into several grids when hovered onto a particular grid the application will be able to provide the details related to average color and positioning information.</w:t>
+      </w:r>
+    </w:p>
+    <w:p>
+      <w:pPr>
+        <w:widowControl w:val="0"/>
+        <w:tabs>
+          <w:tab w:val="left" w:pos="2700"/>
+          <w:tab w:val="left" w:pos="8580"/>
+        </w:tabs>
+        <w:autoSpaceDE w:val="0"/>
+        <w:autoSpaceDN w:val="0"/>
+        <w:adjustRightInd w:val="0"/>
+        <w:spacing w:after="0" w:line="360" w:lineRule="auto"/>
+        <w:rPr>
+          <w:rFonts w:ascii="Arial" w:hAnsi="Arial" w:cs="Arial"/>
+          <w:sz w:val="24"/>
+          <w:szCs w:val="24"/>
+        </w:rPr>
+      </w:pPr>
       <w:r>
         <w:rPr>
           <w:rFonts w:ascii="Arial" w:hAnsi="Arial" w:cs="Arial"/>
@@ -13689,7 +14075,7 @@
           <w:szCs w:val="24"/>
         </w:rPr>
         <w:drawing>
-          <wp:inline distT="0" distB="0" distL="0" distR="0">
+          <wp:inline distT="0" distB="0" distL="0" distR="0" wp14:anchorId="5F015B9E" wp14:editId="5224AC0A">
             <wp:extent cx="5600700" cy="2917190"/>
             <wp:effectExtent l="0" t="0" r="0" b="0"/>
             <wp:docPr id="21" name="Picture 21"/>
@@ -13733,6 +14119,40 @@
     </w:p>
     <w:p>
       <w:pPr>
+        <w:pStyle w:val="Caption"/>
+        <w:rPr>
+          <w:rFonts w:ascii="Arial" w:hAnsi="Arial" w:cs="Arial"/>
+          <w:sz w:val="24"/>
+          <w:szCs w:val="24"/>
+        </w:rPr>
+      </w:pPr>
+      <w:r>
+        <w:t xml:space="preserve">Screen </w:t>
+      </w:r>
+      <w:r>
+        <w:fldChar w:fldCharType="begin"/>
+      </w:r>
+      <w:r>
+        <w:instrText xml:space="preserve"> SEQ Screen \* ARABIC </w:instrText>
+      </w:r>
+      <w:r>
+        <w:fldChar w:fldCharType="separate"/>
+      </w:r>
+      <w:r>
+        <w:rPr>
+          <w:noProof/>
+        </w:rPr>
+        <w:t>6</w:t>
+      </w:r>
+      <w:r>
+        <w:fldChar w:fldCharType="end"/>
+      </w:r>
+      <w:r>
+        <w:t>: Grid results of the Image</w:t>
+      </w:r>
+    </w:p>
+    <w:p>
+      <w:pPr>
         <w:widowControl w:val="0"/>
         <w:tabs>
           <w:tab w:val="left" w:pos="2700"/>
@@ -13762,7 +14182,6 @@
         <w:spacing w:after="0" w:line="360" w:lineRule="auto"/>
         <w:rPr>
           <w:rFonts w:ascii="Arial" w:hAnsi="Arial" w:cs="Arial"/>
-          <w:b/>
           <w:sz w:val="24"/>
           <w:szCs w:val="24"/>
         </w:rPr>
@@ -13781,18 +14200,11 @@
         <w:spacing w:after="0" w:line="360" w:lineRule="auto"/>
         <w:rPr>
           <w:rFonts w:ascii="Arial" w:hAnsi="Arial" w:cs="Arial"/>
-          <w:sz w:val="24"/>
-          <w:szCs w:val="24"/>
-        </w:rPr>
-      </w:pPr>
-      <w:r>
-        <w:rPr>
-          <w:rFonts w:ascii="Arial" w:hAnsi="Arial" w:cs="Arial"/>
-          <w:sz w:val="24"/>
-          <w:szCs w:val="24"/>
-        </w:rPr>
-        <w:t>Below screen shows the image divided into several grids when hovered onto a particular grid the application will be able to provide the details related to average color and positioning information.</w:t>
-      </w:r>
+          <w:b/>
+          <w:sz w:val="24"/>
+          <w:szCs w:val="24"/>
+        </w:rPr>
+      </w:pPr>
     </w:p>
     <w:p>
       <w:pPr>
@@ -13807,10 +14219,48 @@
         <w:spacing w:after="0" w:line="360" w:lineRule="auto"/>
         <w:rPr>
           <w:rFonts w:ascii="Arial" w:hAnsi="Arial" w:cs="Arial"/>
-          <w:sz w:val="24"/>
-          <w:szCs w:val="24"/>
-        </w:rPr>
-      </w:pPr>
+          <w:b/>
+          <w:sz w:val="24"/>
+          <w:szCs w:val="24"/>
+        </w:rPr>
+      </w:pPr>
+      <w:r>
+        <w:rPr>
+          <w:rFonts w:ascii="Arial" w:hAnsi="Arial" w:cs="Arial"/>
+          <w:b/>
+          <w:sz w:val="24"/>
+          <w:szCs w:val="24"/>
+        </w:rPr>
+        <w:lastRenderedPageBreak/>
+        <w:t>b)</w:t>
+      </w:r>
+      <w:r>
+        <w:rPr>
+          <w:rFonts w:ascii="Arial" w:hAnsi="Arial" w:cs="Arial"/>
+          <w:b/>
+          <w:sz w:val="24"/>
+          <w:szCs w:val="24"/>
+        </w:rPr>
+        <w:t xml:space="preserve"> Previous</w:t>
+      </w:r>
+      <w:r>
+        <w:rPr>
+          <w:rFonts w:ascii="Arial" w:hAnsi="Arial" w:cs="Arial"/>
+          <w:b/>
+          <w:sz w:val="24"/>
+          <w:szCs w:val="24"/>
+        </w:rPr>
+        <w:t xml:space="preserve"> Results Screen</w:t>
+      </w:r>
+      <w:r>
+        <w:rPr>
+          <w:rFonts w:ascii="Arial" w:hAnsi="Arial" w:cs="Arial"/>
+          <w:b/>
+          <w:sz w:val="24"/>
+          <w:szCs w:val="24"/>
+        </w:rPr>
+        <w:t>:</w:t>
+      </w:r>
     </w:p>
     <w:p>
       <w:pPr>
@@ -13830,24 +14280,6 @@
           <w:szCs w:val="24"/>
         </w:rPr>
       </w:pPr>
-      <w:r>
-        <w:rPr>
-          <w:rFonts w:ascii="Arial" w:hAnsi="Arial" w:cs="Arial"/>
-          <w:b/>
-          <w:sz w:val="24"/>
-          <w:szCs w:val="24"/>
-        </w:rPr>
-        <w:t>Previous Results Screen</w:t>
-      </w:r>
-      <w:r>
-        <w:rPr>
-          <w:rFonts w:ascii="Arial" w:hAnsi="Arial" w:cs="Arial"/>
-          <w:b/>
-          <w:sz w:val="24"/>
-          <w:szCs w:val="24"/>
-        </w:rPr>
-        <w:t>:</w:t>
-      </w:r>
     </w:p>
     <w:p>
       <w:pPr>
@@ -13866,6 +14298,14 @@
           <w:szCs w:val="24"/>
         </w:rPr>
       </w:pPr>
+      <w:r>
+        <w:rPr>
+          <w:rFonts w:ascii="Arial" w:hAnsi="Arial" w:cs="Arial"/>
+          <w:sz w:val="24"/>
+          <w:szCs w:val="24"/>
+        </w:rPr>
+        <w:t>These screens allow the user to browse previously analyzed images from the database. Information of the previous analyzed images will be shown in form table.</w:t>
+      </w:r>
     </w:p>
     <w:p>
       <w:pPr>
@@ -13887,11 +14327,68 @@
       <w:r>
         <w:rPr>
           <w:rFonts w:ascii="Arial" w:hAnsi="Arial" w:cs="Arial"/>
+          <w:sz w:val="24"/>
+          <w:szCs w:val="24"/>
+        </w:rPr>
+        <w:t xml:space="preserve">User can enter name of the analyzed image in search field and click on </w:t>
+      </w:r>
+    </w:p>
+    <w:p>
+      <w:pPr>
+        <w:widowControl w:val="0"/>
+        <w:tabs>
+          <w:tab w:val="left" w:pos="2700"/>
+          <w:tab w:val="left" w:pos="8580"/>
+        </w:tabs>
+        <w:autoSpaceDE w:val="0"/>
+        <w:autoSpaceDN w:val="0"/>
+        <w:adjustRightInd w:val="0"/>
+        <w:spacing w:after="0" w:line="360" w:lineRule="auto"/>
+        <w:rPr>
+          <w:rFonts w:ascii="Arial" w:hAnsi="Arial" w:cs="Arial"/>
+          <w:sz w:val="24"/>
+          <w:szCs w:val="24"/>
+        </w:rPr>
+      </w:pPr>
+      <w:r>
+        <w:rPr>
+          <w:rFonts w:ascii="Arial" w:hAnsi="Arial" w:cs="Arial"/>
+          <w:sz w:val="24"/>
+          <w:szCs w:val="24"/>
+        </w:rPr>
+        <w:t xml:space="preserve">‘Submit’ button which directs to screen 8 and screen </w:t>
+      </w:r>
+      <w:proofErr w:type="gramStart"/>
+      <w:r>
+        <w:rPr>
+          <w:rFonts w:ascii="Arial" w:hAnsi="Arial" w:cs="Arial"/>
+          <w:sz w:val="24"/>
+          <w:szCs w:val="24"/>
+        </w:rPr>
+        <w:t>9 .</w:t>
+      </w:r>
+      <w:proofErr w:type="gramEnd"/>
+    </w:p>
+    <w:p>
+      <w:pPr>
+        <w:keepNext/>
+        <w:widowControl w:val="0"/>
+        <w:tabs>
+          <w:tab w:val="left" w:pos="2700"/>
+          <w:tab w:val="left" w:pos="8580"/>
+        </w:tabs>
+        <w:autoSpaceDE w:val="0"/>
+        <w:autoSpaceDN w:val="0"/>
+        <w:adjustRightInd w:val="0"/>
+        <w:spacing w:after="0" w:line="360" w:lineRule="auto"/>
+      </w:pPr>
+      <w:r>
+        <w:rPr>
+          <w:rFonts w:ascii="Arial" w:hAnsi="Arial" w:cs="Arial"/>
           <w:noProof/>
           <w:sz w:val="24"/>
           <w:szCs w:val="24"/>
         </w:rPr>
-        <w:lastRenderedPageBreak/>
         <w:drawing>
           <wp:inline distT="0" distB="0" distL="0" distR="0">
             <wp:extent cx="5600700" cy="2954020"/>
@@ -13934,6 +14431,40 @@
           </wp:inline>
         </w:drawing>
       </w:r>
+    </w:p>
+    <w:p>
+      <w:pPr>
+        <w:pStyle w:val="Caption"/>
+      </w:pPr>
+      <w:r>
+        <w:t xml:space="preserve">Screen </w:t>
+      </w:r>
+      <w:fldSimple w:instr=" SEQ Screen \* ARABIC ">
+        <w:r>
+          <w:rPr>
+            <w:noProof/>
+          </w:rPr>
+          <w:t>7</w:t>
+        </w:r>
+      </w:fldSimple>
+      <w:r>
+        <w:t>: Previous results</w:t>
+      </w:r>
+    </w:p>
+    <w:p/>
+    <w:p>
+      <w:pPr>
+        <w:keepNext/>
+        <w:widowControl w:val="0"/>
+        <w:tabs>
+          <w:tab w:val="left" w:pos="2700"/>
+          <w:tab w:val="left" w:pos="8580"/>
+        </w:tabs>
+        <w:autoSpaceDE w:val="0"/>
+        <w:autoSpaceDN w:val="0"/>
+        <w:adjustRightInd w:val="0"/>
+        <w:spacing w:after="0" w:line="360" w:lineRule="auto"/>
+      </w:pPr>
       <w:r>
         <w:rPr>
           <w:rFonts w:ascii="Arial" w:hAnsi="Arial" w:cs="Arial"/>
@@ -13942,7 +14473,112 @@
           <w:szCs w:val="24"/>
         </w:rPr>
         <w:drawing>
-          <wp:inline distT="0" distB="0" distL="0" distR="0">
+          <wp:inline distT="0" distB="0" distL="0" distR="0" wp14:anchorId="525D8E17" wp14:editId="6A20EB7C">
+            <wp:extent cx="5600700" cy="2876550"/>
+            <wp:effectExtent l="0" t="0" r="0" b="0"/>
+            <wp:docPr id="24" name="Picture 24"/>
+            <wp:cNvGraphicFramePr>
+              <a:graphicFrameLocks xmlns:a="http://schemas.openxmlformats.org/drawingml/2006/main" noChangeAspect="1"/>
+            </wp:cNvGraphicFramePr>
+            <a:graphic xmlns:a="http://schemas.openxmlformats.org/drawingml/2006/main">
+              <a:graphicData uri="http://schemas.openxmlformats.org/drawingml/2006/picture">
+                <pic:pic xmlns:pic="http://schemas.openxmlformats.org/drawingml/2006/picture">
+                  <pic:nvPicPr>
+                    <pic:cNvPr id="24" name="PreviousResultSubmitted.PNG"/>
+                    <pic:cNvPicPr/>
+                  </pic:nvPicPr>
+                  <pic:blipFill>
+                    <a:blip r:embed="rId39">
+                      <a:extLst>
+                        <a:ext uri="{28A0092B-C50C-407E-A947-70E740481C1C}">
+                          <a14:useLocalDpi xmlns:a14="http://schemas.microsoft.com/office/drawing/2010/main" val="0"/>
+                        </a:ext>
+                      </a:extLst>
+                    </a:blip>
+                    <a:stretch>
+                      <a:fillRect/>
+                    </a:stretch>
+                  </pic:blipFill>
+                  <pic:spPr>
+                    <a:xfrm>
+                      <a:off x="0" y="0"/>
+                      <a:ext cx="5600700" cy="2876550"/>
+                    </a:xfrm>
+                    <a:prstGeom prst="rect">
+                      <a:avLst/>
+                    </a:prstGeom>
+                  </pic:spPr>
+                </pic:pic>
+              </a:graphicData>
+            </a:graphic>
+          </wp:inline>
+        </w:drawing>
+      </w:r>
+    </w:p>
+    <w:p>
+      <w:pPr>
+        <w:pStyle w:val="Caption"/>
+        <w:rPr>
+          <w:rFonts w:ascii="Arial" w:hAnsi="Arial" w:cs="Arial"/>
+          <w:sz w:val="24"/>
+          <w:szCs w:val="24"/>
+        </w:rPr>
+      </w:pPr>
+      <w:r>
+        <w:t xml:space="preserve">Screen </w:t>
+      </w:r>
+      <w:fldSimple w:instr=" SEQ Screen \* ARABIC ">
+        <w:r>
+          <w:rPr>
+            <w:noProof/>
+          </w:rPr>
+          <w:t>8</w:t>
+        </w:r>
+      </w:fldSimple>
+      <w:r>
+        <w:t>: Crop summary from database</w:t>
+      </w:r>
+    </w:p>
+    <w:p>
+      <w:pPr>
+        <w:widowControl w:val="0"/>
+        <w:tabs>
+          <w:tab w:val="left" w:pos="2700"/>
+          <w:tab w:val="left" w:pos="8580"/>
+        </w:tabs>
+        <w:autoSpaceDE w:val="0"/>
+        <w:autoSpaceDN w:val="0"/>
+        <w:adjustRightInd w:val="0"/>
+        <w:spacing w:after="0" w:line="360" w:lineRule="auto"/>
+        <w:rPr>
+          <w:rFonts w:ascii="Arial" w:hAnsi="Arial" w:cs="Arial"/>
+          <w:sz w:val="24"/>
+          <w:szCs w:val="24"/>
+        </w:rPr>
+      </w:pPr>
+    </w:p>
+    <w:p>
+      <w:pPr>
+        <w:keepNext/>
+        <w:widowControl w:val="0"/>
+        <w:tabs>
+          <w:tab w:val="left" w:pos="2700"/>
+          <w:tab w:val="left" w:pos="8580"/>
+        </w:tabs>
+        <w:autoSpaceDE w:val="0"/>
+        <w:autoSpaceDN w:val="0"/>
+        <w:adjustRightInd w:val="0"/>
+        <w:spacing w:after="0" w:line="360" w:lineRule="auto"/>
+      </w:pPr>
+      <w:r>
+        <w:rPr>
+          <w:rFonts w:ascii="Arial" w:hAnsi="Arial" w:cs="Arial"/>
+          <w:noProof/>
+          <w:sz w:val="24"/>
+          <w:szCs w:val="24"/>
+        </w:rPr>
+        <w:drawing>
+          <wp:inline distT="0" distB="0" distL="0" distR="0" wp14:anchorId="62101E04" wp14:editId="1F5C765E">
             <wp:extent cx="5600700" cy="2929890"/>
             <wp:effectExtent l="0" t="0" r="0" b="3810"/>
             <wp:docPr id="23" name="Picture 23"/>
@@ -13957,7 +14593,7 @@
                     <pic:cNvPicPr/>
                   </pic:nvPicPr>
                   <pic:blipFill>
-                    <a:blip r:embed="rId39">
+                    <a:blip r:embed="rId40">
                       <a:extLst>
                         <a:ext uri="{28A0092B-C50C-407E-A947-70E740481C1C}">
                           <a14:useLocalDpi xmlns:a14="http://schemas.microsoft.com/office/drawing/2010/main" val="0"/>
@@ -13983,92 +14619,30 @@
           </wp:inline>
         </w:drawing>
       </w:r>
-      <w:r>
-        <w:rPr>
-          <w:rFonts w:ascii="Arial" w:hAnsi="Arial" w:cs="Arial"/>
-          <w:noProof/>
-          <w:sz w:val="24"/>
-          <w:szCs w:val="24"/>
-        </w:rPr>
-        <w:lastRenderedPageBreak/>
-        <w:drawing>
-          <wp:inline distT="0" distB="0" distL="0" distR="0">
-            <wp:extent cx="5600700" cy="2876550"/>
-            <wp:effectExtent l="0" t="0" r="0" b="0"/>
-            <wp:docPr id="24" name="Picture 24"/>
-            <wp:cNvGraphicFramePr>
-              <a:graphicFrameLocks xmlns:a="http://schemas.openxmlformats.org/drawingml/2006/main" noChangeAspect="1"/>
-            </wp:cNvGraphicFramePr>
-            <a:graphic xmlns:a="http://schemas.openxmlformats.org/drawingml/2006/main">
-              <a:graphicData uri="http://schemas.openxmlformats.org/drawingml/2006/picture">
-                <pic:pic xmlns:pic="http://schemas.openxmlformats.org/drawingml/2006/picture">
-                  <pic:nvPicPr>
-                    <pic:cNvPr id="24" name="PreviousResultSubmitted.PNG"/>
-                    <pic:cNvPicPr/>
-                  </pic:nvPicPr>
-                  <pic:blipFill>
-                    <a:blip r:embed="rId40">
-                      <a:extLst>
-                        <a:ext uri="{28A0092B-C50C-407E-A947-70E740481C1C}">
-                          <a14:useLocalDpi xmlns:a14="http://schemas.microsoft.com/office/drawing/2010/main" val="0"/>
-                        </a:ext>
-                      </a:extLst>
-                    </a:blip>
-                    <a:stretch>
-                      <a:fillRect/>
-                    </a:stretch>
-                  </pic:blipFill>
-                  <pic:spPr>
-                    <a:xfrm>
-                      <a:off x="0" y="0"/>
-                      <a:ext cx="5600700" cy="2876550"/>
-                    </a:xfrm>
-                    <a:prstGeom prst="rect">
-                      <a:avLst/>
-                    </a:prstGeom>
-                  </pic:spPr>
-                </pic:pic>
-              </a:graphicData>
-            </a:graphic>
-          </wp:inline>
-        </w:drawing>
-      </w:r>
-    </w:p>
-    <w:p>
-      <w:pPr>
-        <w:widowControl w:val="0"/>
-        <w:tabs>
-          <w:tab w:val="left" w:pos="2700"/>
-          <w:tab w:val="left" w:pos="8580"/>
-        </w:tabs>
-        <w:autoSpaceDE w:val="0"/>
-        <w:autoSpaceDN w:val="0"/>
-        <w:adjustRightInd w:val="0"/>
-        <w:spacing w:after="0" w:line="360" w:lineRule="auto"/>
-        <w:rPr>
-          <w:rFonts w:ascii="Arial" w:hAnsi="Arial" w:cs="Arial"/>
-          <w:sz w:val="24"/>
-          <w:szCs w:val="24"/>
-        </w:rPr>
-      </w:pPr>
-    </w:p>
-    <w:p>
-      <w:pPr>
-        <w:widowControl w:val="0"/>
-        <w:tabs>
-          <w:tab w:val="left" w:pos="2700"/>
-          <w:tab w:val="left" w:pos="8580"/>
-        </w:tabs>
-        <w:autoSpaceDE w:val="0"/>
-        <w:autoSpaceDN w:val="0"/>
-        <w:adjustRightInd w:val="0"/>
-        <w:spacing w:after="0" w:line="360" w:lineRule="auto"/>
-        <w:rPr>
-          <w:rFonts w:ascii="Arial" w:hAnsi="Arial" w:cs="Arial"/>
-          <w:sz w:val="24"/>
-          <w:szCs w:val="24"/>
-        </w:rPr>
-      </w:pPr>
+    </w:p>
+    <w:p>
+      <w:pPr>
+        <w:pStyle w:val="Caption"/>
+        <w:rPr>
+          <w:rFonts w:ascii="Arial" w:hAnsi="Arial" w:cs="Arial"/>
+          <w:sz w:val="24"/>
+          <w:szCs w:val="24"/>
+        </w:rPr>
+      </w:pPr>
+      <w:r>
+        <w:t xml:space="preserve">Screen </w:t>
+      </w:r>
+      <w:fldSimple w:instr=" SEQ Screen \* ARABIC ">
+        <w:r>
+          <w:rPr>
+            <w:noProof/>
+          </w:rPr>
+          <w:t>9</w:t>
+        </w:r>
+      </w:fldSimple>
+      <w:r>
+        <w:t>: Grid information from database</w:t>
+      </w:r>
     </w:p>
     <w:p>
       <w:pPr>
@@ -14531,7 +15105,7 @@
       <w:rPr>
         <w:noProof/>
       </w:rPr>
-      <w:t>3</w:t>
+      <w:t>1</w:t>
     </w:r>
     <w:r>
       <w:fldChar w:fldCharType="end"/>
@@ -14738,7 +15312,7 @@
       <w:rPr>
         <w:noProof/>
       </w:rPr>
-      <w:t>17</w:t>
+      <w:t>9</w:t>
     </w:r>
     <w:r>
       <w:fldChar w:fldCharType="end"/>
@@ -16316,6 +16890,25 @@
       <w:contextualSpacing/>
     </w:pPr>
   </w:style>
+  <w:style w:type="paragraph" w:styleId="Caption">
+    <w:name w:val="caption"/>
+    <w:basedOn w:val="Normal"/>
+    <w:next w:val="Normal"/>
+    <w:uiPriority w:val="35"/>
+    <w:unhideWhenUsed/>
+    <w:qFormat/>
+    <w:rsid w:val="00802162"/>
+    <w:pPr>
+      <w:spacing w:after="200" w:line="240" w:lineRule="auto"/>
+    </w:pPr>
+    <w:rPr>
+      <w:i/>
+      <w:iCs/>
+      <w:color w:val="44546A" w:themeColor="text2"/>
+      <w:sz w:val="18"/>
+      <w:szCs w:val="18"/>
+    </w:rPr>
+  </w:style>
 </w:styles>
 </file>
 
@@ -16585,7 +17178,7 @@
 </file>
 
 <file path=customXml/itemProps1.xml><?xml version="1.0" encoding="utf-8"?>
-<ds:datastoreItem xmlns:ds="http://schemas.openxmlformats.org/officeDocument/2006/customXml" ds:itemID="{C5EEE626-1746-4D4B-BD1F-BAD65D24CB1A}">
+<ds:datastoreItem xmlns:ds="http://schemas.openxmlformats.org/officeDocument/2006/customXml" ds:itemID="{71B6E4FA-E7D3-4007-BF10-974A6B36C62A}">
   <ds:schemaRefs>
     <ds:schemaRef ds:uri="http://schemas.openxmlformats.org/officeDocument/2006/bibliography"/>
   </ds:schemaRefs>

</xml_diff>